<commit_message>
Added variables, headers, and row lables
</commit_message>
<xml_diff>
--- a/Starter_Code/Starter_Code/Resources/VBA-challenge-Pseudocode.docx
+++ b/Starter_Code/Starter_Code/Resources/VBA-challenge-Pseudocode.docx
@@ -4,7 +4,7 @@
   <w:body>
     <w:p>
       <w:r>
-        <w:t>Pseudocode for challenge II. We need to log the following to a long variable:</w:t>
+        <w:t>Pseudocode for challenge II. We need to log the following to a variable:</w:t>
       </w:r>
     </w:p>
     <w:p>
@@ -34,6 +34,19 @@
     </w:p>
     <w:p>
       <w:r>
+        <w:t>Add the headers for the summary</w:t>
+      </w:r>
+    </w:p>
+    <w:p>
+      <w:r>
+        <w:t xml:space="preserve">Add the headers for the </w:t>
+      </w:r>
+      <w:r>
+        <w:t>greatest percent increase, decrease and greatest total volume</w:t>
+      </w:r>
+    </w:p>
+    <w:p>
+      <w:r>
         <w:t>For each row</w:t>
       </w:r>
     </w:p>
@@ -161,6 +174,7 @@
     </w:p>
     <w:p>
       <w:r>
+        <w:lastRenderedPageBreak/>
         <w:tab/>
         <w:t>Store the new ticker in running ticker</w:t>
       </w:r>
@@ -173,7 +187,6 @@
     </w:p>
     <w:p>
       <w:r>
-        <w:lastRenderedPageBreak/>
         <w:tab/>
         <w:t>End If</w:t>
       </w:r>

</xml_diff>

<commit_message>
Updated with the second summary
</commit_message>
<xml_diff>
--- a/Starter_Code/Starter_Code/Resources/VBA-challenge-Pseudocode.docx
+++ b/Starter_Code/Starter_Code/Resources/VBA-challenge-Pseudocode.docx
@@ -194,6 +194,12 @@
     <w:p>
       <w:r>
         <w:t>End For</w:t>
+      </w:r>
+    </w:p>
+    <w:p/>
+    <w:p>
+      <w:r>
+        <w:t>Push the values to the second summary</w:t>
       </w:r>
     </w:p>
     <w:p>

</xml_diff>